<commit_message>
Testes Selenium IF ELSE
</commit_message>
<xml_diff>
--- a/Selenium_AutomaçãoDeTestes.docx
+++ b/Selenium_AutomaçãoDeTestes.docx
@@ -154,7 +154,7 @@
           <w:sz w:val="24"/>
           <w:szCs w:val="24"/>
         </w:rPr>
-        <w:t>Pirâmide de Escopo</w:t>
+        <w:t>Pirâmide Escopo</w:t>
       </w:r>
       <w:r>
         <w:rPr>
@@ -858,17 +858,7 @@
           <w:szCs w:val="24"/>
         </w:rPr>
         <w:lastRenderedPageBreak/>
-        <w:t>minha opinião, devemos focar</w:t>
-      </w:r>
-      <w:r>
-        <w:rPr>
-          <w:rFonts w:ascii="Arial" w:hAnsi="Arial" w:cs="Arial"/>
-          <w:b/>
-          <w:bCs/>
-          <w:sz w:val="24"/>
-          <w:szCs w:val="24"/>
-        </w:rPr>
-        <w:t xml:space="preserve"> no principal para a automação e aplicar no restante organicamente, quando houver disponibilidade para tal.</w:t>
+        <w:t>minha opinião, devemos focar no principal para a automação e aplicar no restante organicamente, quando houver disponibilidade para tal.</w:t>
       </w:r>
     </w:p>
     <w:p>
@@ -2447,50 +2437,25 @@
           <w:bCs/>
           <w:sz w:val="24"/>
           <w:szCs w:val="24"/>
-          <w:lang w:val="en-US"/>
-        </w:rPr>
-      </w:pPr>
-      <w:r>
-        <w:rPr>
-          <w:rFonts w:ascii="Arial" w:hAnsi="Arial" w:cs="Arial"/>
-          <w:b/>
-          <w:bCs/>
-          <w:sz w:val="24"/>
-          <w:szCs w:val="24"/>
-          <w:lang w:val="en-US"/>
-        </w:rPr>
-        <w:t>4</w:t>
-      </w:r>
-      <w:r>
-        <w:rPr>
-          <w:rFonts w:ascii="Arial" w:hAnsi="Arial" w:cs="Arial"/>
-          <w:b/>
-          <w:bCs/>
-          <w:sz w:val="24"/>
-          <w:szCs w:val="24"/>
-          <w:lang w:val="en-US"/>
-        </w:rPr>
-        <w:t>º</w:t>
-      </w:r>
-      <w:r>
-        <w:rPr>
-          <w:rFonts w:ascii="Arial" w:hAnsi="Arial" w:cs="Arial"/>
-          <w:b/>
-          <w:bCs/>
-          <w:sz w:val="24"/>
-          <w:szCs w:val="24"/>
-          <w:lang w:val="en-US"/>
-        </w:rPr>
-        <w:t xml:space="preserve"> - XPE</w:t>
-      </w:r>
-      <w:r>
-        <w:rPr>
-          <w:rFonts w:ascii="Arial" w:hAnsi="Arial" w:cs="Arial"/>
-          <w:b/>
-          <w:bCs/>
-          <w:sz w:val="24"/>
-          <w:szCs w:val="24"/>
-          <w:lang w:val="en-US"/>
+        </w:rPr>
+      </w:pPr>
+      <w:r>
+        <w:rPr>
+          <w:rFonts w:ascii="Arial" w:hAnsi="Arial" w:cs="Arial"/>
+          <w:b/>
+          <w:bCs/>
+          <w:sz w:val="24"/>
+          <w:szCs w:val="24"/>
+        </w:rPr>
+        <w:t>4º - XPE</w:t>
+      </w:r>
+      <w:r>
+        <w:rPr>
+          <w:rFonts w:ascii="Arial" w:hAnsi="Arial" w:cs="Arial"/>
+          <w:b/>
+          <w:bCs/>
+          <w:sz w:val="24"/>
+          <w:szCs w:val="24"/>
         </w:rPr>
         <w:t>.</w:t>
       </w:r>
@@ -2503,31 +2468,30 @@
           <w:rFonts w:ascii="Arial" w:hAnsi="Arial" w:cs="Arial"/>
           <w:sz w:val="24"/>
           <w:szCs w:val="24"/>
-          <w:lang w:val="en-US"/>
-        </w:rPr>
-      </w:pPr>
-    </w:p>
-    <w:p>
-      <w:pPr>
-        <w:spacing w:after="100" w:afterAutospacing="1" w:line="240" w:lineRule="auto"/>
-        <w:jc w:val="both"/>
-        <w:rPr>
-          <w:rFonts w:ascii="Arial" w:hAnsi="Arial" w:cs="Arial"/>
-          <w:b/>
-          <w:bCs/>
-          <w:sz w:val="24"/>
-          <w:szCs w:val="24"/>
-        </w:rPr>
-      </w:pPr>
-      <w:r>
-        <w:rPr>
-          <w:rFonts w:ascii="Arial" w:hAnsi="Arial" w:cs="Arial"/>
-          <w:b/>
-          <w:bCs/>
-          <w:sz w:val="24"/>
-          <w:szCs w:val="24"/>
-        </w:rPr>
-        <w:t>Validação da Tela (interface) de testes:</w:t>
+        </w:rPr>
+      </w:pPr>
+    </w:p>
+    <w:p>
+      <w:pPr>
+        <w:spacing w:after="100" w:afterAutospacing="1" w:line="240" w:lineRule="auto"/>
+        <w:jc w:val="both"/>
+        <w:rPr>
+          <w:rFonts w:ascii="Arial" w:hAnsi="Arial" w:cs="Arial"/>
+          <w:b/>
+          <w:bCs/>
+          <w:sz w:val="24"/>
+          <w:szCs w:val="24"/>
+        </w:rPr>
+      </w:pPr>
+      <w:r>
+        <w:rPr>
+          <w:rFonts w:ascii="Arial" w:hAnsi="Arial" w:cs="Arial"/>
+          <w:b/>
+          <w:bCs/>
+          <w:sz w:val="24"/>
+          <w:szCs w:val="24"/>
+        </w:rPr>
+        <w:t>Validação da Tela de testes:</w:t>
       </w:r>
     </w:p>
     <w:p>
@@ -2573,7 +2537,23 @@
           <w:sz w:val="24"/>
           <w:szCs w:val="24"/>
         </w:rPr>
-        <w:t>, antes de proceder a qualquer tipo de teste, é importante proceder à validação dos campos principais da interface web. Para fazer tal validação, devemos:</w:t>
+        <w:t>, antes de proceder a qualquer tipo de teste, é importante proceder à validação dos campos principais d</w:t>
+      </w:r>
+      <w:r>
+        <w:rPr>
+          <w:rFonts w:ascii="Arial" w:hAnsi="Arial" w:cs="Arial"/>
+          <w:sz w:val="24"/>
+          <w:szCs w:val="24"/>
+        </w:rPr>
+        <w:t xml:space="preserve">o formulário </w:t>
+      </w:r>
+      <w:r>
+        <w:rPr>
+          <w:rFonts w:ascii="Arial" w:hAnsi="Arial" w:cs="Arial"/>
+          <w:sz w:val="24"/>
+          <w:szCs w:val="24"/>
+        </w:rPr>
+        <w:t>web. Para fazer tal validação, devemos:</w:t>
       </w:r>
     </w:p>
     <w:p>
@@ -2768,7 +2748,33 @@
           <w:sz w:val="24"/>
           <w:szCs w:val="24"/>
         </w:rPr>
-        <w:t>: ARMAZENAMENTO;</w:t>
+        <w:t>: ARMAZENAMENT</w:t>
+      </w:r>
+      <w:r>
+        <w:rPr>
+          <w:rFonts w:ascii="Arial" w:hAnsi="Arial" w:cs="Arial"/>
+          <w:b/>
+          <w:bCs/>
+          <w:sz w:val="24"/>
+          <w:szCs w:val="24"/>
+        </w:rPr>
+        <w:t>O:</w:t>
+      </w:r>
+      <w:r>
+        <w:rPr>
+          <w:rFonts w:ascii="Arial" w:hAnsi="Arial" w:cs="Arial"/>
+          <w:sz w:val="24"/>
+          <w:szCs w:val="24"/>
+        </w:rPr>
+        <w:t xml:space="preserve"> armazena o valor de um elemento em uma variável</w:t>
+      </w:r>
+      <w:r>
+        <w:rPr>
+          <w:rFonts w:ascii="Arial" w:hAnsi="Arial" w:cs="Arial"/>
+          <w:sz w:val="24"/>
+          <w:szCs w:val="24"/>
+        </w:rPr>
+        <w:t>;</w:t>
       </w:r>
     </w:p>
     <w:p>
@@ -2856,7 +2862,47 @@
           <w:sz w:val="24"/>
           <w:szCs w:val="24"/>
         </w:rPr>
-        <w:t xml:space="preserve"> do valor que o elemento em questão possua;</w:t>
+        <w:t xml:space="preserve"> do </w:t>
+      </w:r>
+      <w:r>
+        <w:rPr>
+          <w:rFonts w:ascii="Arial" w:hAnsi="Arial" w:cs="Arial"/>
+          <w:sz w:val="24"/>
+          <w:szCs w:val="24"/>
+        </w:rPr>
+        <w:t xml:space="preserve">tipo ou do </w:t>
+      </w:r>
+      <w:r>
+        <w:rPr>
+          <w:rFonts w:ascii="Arial" w:hAnsi="Arial" w:cs="Arial"/>
+          <w:sz w:val="24"/>
+          <w:szCs w:val="24"/>
+        </w:rPr>
+        <w:t xml:space="preserve">valor </w:t>
+      </w:r>
+      <w:r>
+        <w:rPr>
+          <w:rFonts w:ascii="Arial" w:hAnsi="Arial" w:cs="Arial"/>
+          <w:sz w:val="24"/>
+          <w:szCs w:val="24"/>
+        </w:rPr>
+        <w:t>d</w:t>
+      </w:r>
+      <w:r>
+        <w:rPr>
+          <w:rFonts w:ascii="Arial" w:hAnsi="Arial" w:cs="Arial"/>
+          <w:sz w:val="24"/>
+          <w:szCs w:val="24"/>
+        </w:rPr>
+        <w:t xml:space="preserve">o elemento </w:t>
+      </w:r>
+      <w:r>
+        <w:rPr>
+          <w:rFonts w:ascii="Arial" w:hAnsi="Arial" w:cs="Arial"/>
+          <w:sz w:val="24"/>
+          <w:szCs w:val="24"/>
+        </w:rPr>
+        <w:t>em questão;</w:t>
       </w:r>
     </w:p>
     <w:p>
@@ -2952,7 +2998,553 @@
           <w:sz w:val="24"/>
           <w:szCs w:val="24"/>
         </w:rPr>
-        <w:t>valida a presença de textos.</w:t>
+        <w:t>valida</w:t>
+      </w:r>
+      <w:r>
+        <w:rPr>
+          <w:rFonts w:ascii="Arial" w:hAnsi="Arial" w:cs="Arial"/>
+          <w:sz w:val="24"/>
+          <w:szCs w:val="24"/>
+        </w:rPr>
+        <w:t>ção</w:t>
+      </w:r>
+      <w:r>
+        <w:rPr>
+          <w:rFonts w:ascii="Arial" w:hAnsi="Arial" w:cs="Arial"/>
+          <w:sz w:val="24"/>
+          <w:szCs w:val="24"/>
+        </w:rPr>
+        <w:t xml:space="preserve"> </w:t>
+      </w:r>
+      <w:r>
+        <w:rPr>
+          <w:rFonts w:ascii="Arial" w:hAnsi="Arial" w:cs="Arial"/>
+          <w:sz w:val="24"/>
+          <w:szCs w:val="24"/>
+        </w:rPr>
+        <w:t>d</w:t>
+      </w:r>
+      <w:r>
+        <w:rPr>
+          <w:rFonts w:ascii="Arial" w:hAnsi="Arial" w:cs="Arial"/>
+          <w:sz w:val="24"/>
+          <w:szCs w:val="24"/>
+        </w:rPr>
+        <w:t>a presença de textos</w:t>
+      </w:r>
+      <w:r>
+        <w:rPr>
+          <w:rFonts w:ascii="Arial" w:hAnsi="Arial" w:cs="Arial"/>
+          <w:sz w:val="24"/>
+          <w:szCs w:val="24"/>
+        </w:rPr>
+        <w:t xml:space="preserve"> em campos</w:t>
+      </w:r>
+      <w:r>
+        <w:rPr>
+          <w:rFonts w:ascii="Arial" w:hAnsi="Arial" w:cs="Arial"/>
+          <w:sz w:val="24"/>
+          <w:szCs w:val="24"/>
+        </w:rPr>
+        <w:t>.</w:t>
+      </w:r>
+    </w:p>
+    <w:p>
+      <w:pPr>
+        <w:spacing w:after="100" w:afterAutospacing="1" w:line="240" w:lineRule="auto"/>
+        <w:jc w:val="both"/>
+        <w:rPr>
+          <w:rFonts w:ascii="Arial" w:hAnsi="Arial" w:cs="Arial"/>
+          <w:sz w:val="24"/>
+          <w:szCs w:val="24"/>
+        </w:rPr>
+      </w:pPr>
+    </w:p>
+    <w:p>
+      <w:pPr>
+        <w:spacing w:after="100" w:afterAutospacing="1" w:line="240" w:lineRule="auto"/>
+        <w:jc w:val="both"/>
+        <w:rPr>
+          <w:rFonts w:ascii="Arial" w:hAnsi="Arial" w:cs="Arial"/>
+          <w:sz w:val="24"/>
+          <w:szCs w:val="24"/>
+        </w:rPr>
+      </w:pPr>
+      <w:r>
+        <w:rPr>
+          <w:rFonts w:ascii="Arial" w:hAnsi="Arial" w:cs="Arial"/>
+          <w:sz w:val="24"/>
+          <w:szCs w:val="24"/>
+        </w:rPr>
+        <w:lastRenderedPageBreak/>
+        <w:t>Scripts de testes são o passo-a-passo dos testes gravados no Selenium. Podemos gravar diversos scripts de diversos testes.</w:t>
+      </w:r>
+    </w:p>
+    <w:p>
+      <w:pPr>
+        <w:spacing w:after="100" w:afterAutospacing="1" w:line="240" w:lineRule="auto"/>
+        <w:jc w:val="both"/>
+        <w:rPr>
+          <w:rFonts w:ascii="Arial" w:hAnsi="Arial" w:cs="Arial"/>
+          <w:sz w:val="24"/>
+          <w:szCs w:val="24"/>
+        </w:rPr>
+      </w:pPr>
+      <w:r>
+        <w:rPr>
+          <w:rFonts w:ascii="Arial" w:hAnsi="Arial" w:cs="Arial"/>
+          <w:sz w:val="24"/>
+          <w:szCs w:val="24"/>
+        </w:rPr>
+        <w:t>Boas práticas:</w:t>
+      </w:r>
+    </w:p>
+    <w:p>
+      <w:pPr>
+        <w:spacing w:after="100" w:afterAutospacing="1" w:line="240" w:lineRule="auto"/>
+        <w:jc w:val="both"/>
+        <w:rPr>
+          <w:rFonts w:ascii="Arial" w:hAnsi="Arial" w:cs="Arial"/>
+          <w:sz w:val="24"/>
+          <w:szCs w:val="24"/>
+        </w:rPr>
+      </w:pPr>
+      <w:r>
+        <w:rPr>
+          <w:rFonts w:ascii="Arial" w:hAnsi="Arial" w:cs="Arial"/>
+          <w:sz w:val="24"/>
+          <w:szCs w:val="24"/>
+        </w:rPr>
+        <w:t>- Validação da tela de testes antes de iniciar um teste;</w:t>
+      </w:r>
+    </w:p>
+    <w:p>
+      <w:pPr>
+        <w:spacing w:after="100" w:afterAutospacing="1" w:line="240" w:lineRule="auto"/>
+        <w:jc w:val="both"/>
+        <w:rPr>
+          <w:rFonts w:ascii="Arial" w:hAnsi="Arial" w:cs="Arial"/>
+          <w:sz w:val="24"/>
+          <w:szCs w:val="24"/>
+        </w:rPr>
+      </w:pPr>
+      <w:r>
+        <w:rPr>
+          <w:rFonts w:ascii="Arial" w:hAnsi="Arial" w:cs="Arial"/>
+          <w:sz w:val="24"/>
+          <w:szCs w:val="24"/>
+        </w:rPr>
+        <w:t>- Testar os fluxos principais básicos primeiramente e, depois, proceder aos fluxos alternativos diversos que estejam no escopo do projeto;</w:t>
+      </w:r>
+    </w:p>
+    <w:p>
+      <w:pPr>
+        <w:spacing w:after="100" w:afterAutospacing="1" w:line="240" w:lineRule="auto"/>
+        <w:jc w:val="both"/>
+        <w:rPr>
+          <w:rFonts w:ascii="Arial" w:hAnsi="Arial" w:cs="Arial"/>
+          <w:sz w:val="24"/>
+          <w:szCs w:val="24"/>
+        </w:rPr>
+      </w:pPr>
+      <w:r>
+        <w:rPr>
+          <w:rFonts w:ascii="Arial" w:hAnsi="Arial" w:cs="Arial"/>
+          <w:sz w:val="24"/>
+          <w:szCs w:val="24"/>
+        </w:rPr>
+        <w:t xml:space="preserve">- Nomear os casos de testes seguindo o padrão </w:t>
+      </w:r>
+      <w:r>
+        <w:rPr>
+          <w:rFonts w:ascii="Arial" w:hAnsi="Arial" w:cs="Arial"/>
+          <w:b/>
+          <w:bCs/>
+          <w:sz w:val="24"/>
+          <w:szCs w:val="24"/>
+          <w:u w:val="single"/>
+        </w:rPr>
+        <w:t>CT01</w:t>
+      </w:r>
+      <w:r>
+        <w:rPr>
+          <w:rFonts w:ascii="Arial" w:hAnsi="Arial" w:cs="Arial"/>
+          <w:sz w:val="24"/>
+          <w:szCs w:val="24"/>
+          <w:u w:val="single"/>
+        </w:rPr>
+        <w:t>NomeDoCasoDeTeste</w:t>
+      </w:r>
+      <w:r>
+        <w:rPr>
+          <w:rFonts w:ascii="Arial" w:hAnsi="Arial" w:cs="Arial"/>
+          <w:sz w:val="24"/>
+          <w:szCs w:val="24"/>
+        </w:rPr>
+        <w:t>;</w:t>
+      </w:r>
+    </w:p>
+    <w:p>
+      <w:pPr>
+        <w:spacing w:after="100" w:afterAutospacing="1" w:line="240" w:lineRule="auto"/>
+        <w:jc w:val="both"/>
+        <w:rPr>
+          <w:rFonts w:ascii="Arial" w:hAnsi="Arial" w:cs="Arial"/>
+          <w:sz w:val="24"/>
+          <w:szCs w:val="24"/>
+        </w:rPr>
+      </w:pPr>
+      <w:r>
+        <w:rPr>
+          <w:rFonts w:ascii="Arial" w:hAnsi="Arial" w:cs="Arial"/>
+          <w:sz w:val="24"/>
+          <w:szCs w:val="24"/>
+        </w:rPr>
+        <w:t>- Comentar ao máximo possível as ações dos scripts</w:t>
+      </w:r>
+      <w:r>
+        <w:rPr>
+          <w:rFonts w:ascii="Arial" w:hAnsi="Arial" w:cs="Arial"/>
+          <w:sz w:val="24"/>
+          <w:szCs w:val="24"/>
+        </w:rPr>
+        <w:t xml:space="preserve"> de testes</w:t>
+      </w:r>
+      <w:r>
+        <w:rPr>
+          <w:rFonts w:ascii="Arial" w:hAnsi="Arial" w:cs="Arial"/>
+          <w:sz w:val="24"/>
+          <w:szCs w:val="24"/>
+        </w:rPr>
+        <w:t xml:space="preserve">, </w:t>
+      </w:r>
+      <w:r>
+        <w:rPr>
+          <w:rFonts w:ascii="Arial" w:hAnsi="Arial" w:cs="Arial"/>
+          <w:sz w:val="24"/>
+          <w:szCs w:val="24"/>
+        </w:rPr>
+        <w:t>a fim</w:t>
+      </w:r>
+      <w:r>
+        <w:rPr>
+          <w:rFonts w:ascii="Arial" w:hAnsi="Arial" w:cs="Arial"/>
+          <w:sz w:val="24"/>
+          <w:szCs w:val="24"/>
+        </w:rPr>
+        <w:t xml:space="preserve"> de facilitar a </w:t>
+      </w:r>
+      <w:r>
+        <w:rPr>
+          <w:rFonts w:ascii="Arial" w:hAnsi="Arial" w:cs="Arial"/>
+          <w:sz w:val="24"/>
+          <w:szCs w:val="24"/>
+        </w:rPr>
+        <w:t xml:space="preserve">utilização e a </w:t>
+      </w:r>
+      <w:r>
+        <w:rPr>
+          <w:rFonts w:ascii="Arial" w:hAnsi="Arial" w:cs="Arial"/>
+          <w:sz w:val="24"/>
+          <w:szCs w:val="24"/>
+        </w:rPr>
+        <w:t xml:space="preserve">manutenção posterior dos </w:t>
+      </w:r>
+      <w:r>
+        <w:rPr>
+          <w:rFonts w:ascii="Arial" w:hAnsi="Arial" w:cs="Arial"/>
+          <w:sz w:val="24"/>
+          <w:szCs w:val="24"/>
+        </w:rPr>
+        <w:t>desses</w:t>
+      </w:r>
+      <w:r>
+        <w:rPr>
+          <w:rFonts w:ascii="Arial" w:hAnsi="Arial" w:cs="Arial"/>
+          <w:sz w:val="24"/>
+          <w:szCs w:val="24"/>
+        </w:rPr>
+        <w:t>.</w:t>
+      </w:r>
+    </w:p>
+    <w:p>
+      <w:pPr>
+        <w:spacing w:after="100" w:afterAutospacing="1" w:line="240" w:lineRule="auto"/>
+        <w:jc w:val="both"/>
+        <w:rPr>
+          <w:rFonts w:ascii="Arial" w:hAnsi="Arial" w:cs="Arial"/>
+          <w:sz w:val="24"/>
+          <w:szCs w:val="24"/>
+        </w:rPr>
+      </w:pPr>
+      <w:r>
+        <w:rPr>
+          <w:rFonts w:ascii="Arial" w:hAnsi="Arial" w:cs="Arial"/>
+          <w:sz w:val="24"/>
+          <w:szCs w:val="24"/>
+        </w:rPr>
+        <w:t>Para inserir comentários no script de testes</w:t>
+      </w:r>
+      <w:r>
+        <w:rPr>
+          <w:rFonts w:ascii="Arial" w:hAnsi="Arial" w:cs="Arial"/>
+          <w:sz w:val="24"/>
+          <w:szCs w:val="24"/>
+        </w:rPr>
+        <w:t xml:space="preserve"> no Selenium IDE 3.17.0, rodando no navegador Edge, basta inserir uma linha de comando iniciar a descrição com duas barras </w:t>
+      </w:r>
+      <w:r>
+        <w:rPr>
+          <w:rFonts w:ascii="Arial" w:hAnsi="Arial" w:cs="Arial"/>
+          <w:sz w:val="24"/>
+          <w:szCs w:val="24"/>
+        </w:rPr>
+        <w:t>“//”</w:t>
+      </w:r>
+      <w:r>
+        <w:rPr>
+          <w:rFonts w:ascii="Arial" w:hAnsi="Arial" w:cs="Arial"/>
+          <w:sz w:val="24"/>
+          <w:szCs w:val="24"/>
+        </w:rPr>
+        <w:t xml:space="preserve"> no campo “Command”.</w:t>
+      </w:r>
+    </w:p>
+    <w:p>
+      <w:pPr>
+        <w:spacing w:after="100" w:afterAutospacing="1" w:line="240" w:lineRule="auto"/>
+        <w:jc w:val="both"/>
+        <w:rPr>
+          <w:rFonts w:ascii="Arial" w:hAnsi="Arial" w:cs="Arial"/>
+          <w:sz w:val="24"/>
+          <w:szCs w:val="24"/>
+        </w:rPr>
+      </w:pPr>
+    </w:p>
+    <w:p>
+      <w:pPr>
+        <w:spacing w:after="100" w:afterAutospacing="1" w:line="240" w:lineRule="auto"/>
+        <w:jc w:val="both"/>
+        <w:rPr>
+          <w:rFonts w:ascii="Arial" w:hAnsi="Arial" w:cs="Arial"/>
+          <w:b/>
+          <w:bCs/>
+          <w:sz w:val="24"/>
+          <w:szCs w:val="24"/>
+        </w:rPr>
+      </w:pPr>
+      <w:r>
+        <w:rPr>
+          <w:rFonts w:ascii="Arial" w:hAnsi="Arial" w:cs="Arial"/>
+          <w:b/>
+          <w:bCs/>
+          <w:sz w:val="24"/>
+          <w:szCs w:val="24"/>
+        </w:rPr>
+        <w:t>Plugins</w:t>
+      </w:r>
+    </w:p>
+    <w:p>
+      <w:pPr>
+        <w:spacing w:after="100" w:afterAutospacing="1" w:line="240" w:lineRule="auto"/>
+        <w:jc w:val="both"/>
+        <w:rPr>
+          <w:rFonts w:ascii="Arial" w:hAnsi="Arial" w:cs="Arial"/>
+          <w:sz w:val="24"/>
+          <w:szCs w:val="24"/>
+        </w:rPr>
+      </w:pPr>
+      <w:r>
+        <w:rPr>
+          <w:rFonts w:ascii="Arial" w:hAnsi="Arial" w:cs="Arial"/>
+          <w:sz w:val="24"/>
+          <w:szCs w:val="24"/>
+        </w:rPr>
+        <w:t>O Selenium IDE possui uma variedade de plugins para browsers ou arquivos .js, cujo caminho é apontado no menu “Opções” da IDE. Abaixo, podemos verificar alguns desses plugins:</w:t>
+      </w:r>
+    </w:p>
+    <w:p>
+      <w:pPr>
+        <w:spacing w:after="100" w:afterAutospacing="1" w:line="240" w:lineRule="auto"/>
+        <w:jc w:val="both"/>
+        <w:rPr>
+          <w:rFonts w:ascii="Arial" w:hAnsi="Arial" w:cs="Arial"/>
+          <w:sz w:val="24"/>
+          <w:szCs w:val="24"/>
+        </w:rPr>
+      </w:pPr>
+      <w:r>
+        <w:rPr>
+          <w:rFonts w:ascii="Arial" w:hAnsi="Arial" w:cs="Arial"/>
+          <w:sz w:val="24"/>
+          <w:szCs w:val="24"/>
+        </w:rPr>
+        <w:t>- Selenium IDE Button: Permite alternar a exibição da IDE do Selenium, seja em um pop-up ou no próprio frame do browser;</w:t>
+      </w:r>
+    </w:p>
+    <w:p>
+      <w:pPr>
+        <w:spacing w:after="100" w:afterAutospacing="1" w:line="240" w:lineRule="auto"/>
+        <w:jc w:val="both"/>
+        <w:rPr>
+          <w:rFonts w:ascii="Arial" w:hAnsi="Arial" w:cs="Arial"/>
+          <w:sz w:val="24"/>
+          <w:szCs w:val="24"/>
+        </w:rPr>
+      </w:pPr>
+      <w:r>
+        <w:rPr>
+          <w:rFonts w:ascii="Arial" w:hAnsi="Arial" w:cs="Arial"/>
+          <w:sz w:val="24"/>
+          <w:szCs w:val="24"/>
+        </w:rPr>
+        <w:t>- Flow Control: Adiciona comandos de repetição ao script de teste;</w:t>
+      </w:r>
+    </w:p>
+    <w:p>
+      <w:pPr>
+        <w:spacing w:after="100" w:afterAutospacing="1" w:line="240" w:lineRule="auto"/>
+        <w:jc w:val="both"/>
+        <w:rPr>
+          <w:rFonts w:ascii="Arial" w:hAnsi="Arial" w:cs="Arial"/>
+          <w:sz w:val="24"/>
+          <w:szCs w:val="24"/>
+        </w:rPr>
+      </w:pPr>
+      <w:r>
+        <w:rPr>
+          <w:rFonts w:ascii="Arial" w:hAnsi="Arial" w:cs="Arial"/>
+          <w:sz w:val="24"/>
+          <w:szCs w:val="24"/>
+        </w:rPr>
+        <w:t>- ScreenShot on Fail: Registra um print da tela quando</w:t>
+      </w:r>
+      <w:r>
+        <w:rPr>
+          <w:rFonts w:ascii="Arial" w:hAnsi="Arial" w:cs="Arial"/>
+          <w:sz w:val="24"/>
+          <w:szCs w:val="24"/>
+        </w:rPr>
+        <w:t xml:space="preserve"> ocorre um erro na execução do teste;</w:t>
+      </w:r>
+    </w:p>
+    <w:p>
+      <w:pPr>
+        <w:spacing w:after="100" w:afterAutospacing="1" w:line="240" w:lineRule="auto"/>
+        <w:jc w:val="both"/>
+        <w:rPr>
+          <w:rFonts w:ascii="Arial" w:hAnsi="Arial" w:cs="Arial"/>
+          <w:sz w:val="24"/>
+          <w:szCs w:val="24"/>
+        </w:rPr>
+      </w:pPr>
+      <w:r>
+        <w:rPr>
+          <w:rFonts w:ascii="Arial" w:hAnsi="Arial" w:cs="Arial"/>
+          <w:sz w:val="24"/>
+          <w:szCs w:val="24"/>
+        </w:rPr>
+        <w:t>- Pretty Report: Exporta os resultados de testes em um relatório com um visual mais bonito e legível.</w:t>
+      </w:r>
+    </w:p>
+    <w:p>
+      <w:pPr>
+        <w:spacing w:after="100" w:afterAutospacing="1" w:line="240" w:lineRule="auto"/>
+        <w:jc w:val="both"/>
+        <w:rPr>
+          <w:rFonts w:ascii="Arial" w:hAnsi="Arial" w:cs="Arial"/>
+          <w:sz w:val="24"/>
+          <w:szCs w:val="24"/>
+        </w:rPr>
+      </w:pPr>
+      <w:r>
+        <w:rPr>
+          <w:rFonts w:ascii="Arial" w:hAnsi="Arial" w:cs="Arial"/>
+          <w:b/>
+          <w:bCs/>
+          <w:sz w:val="24"/>
+          <w:szCs w:val="24"/>
+        </w:rPr>
+        <w:t xml:space="preserve">Obs.: </w:t>
+      </w:r>
+      <w:r>
+        <w:rPr>
+          <w:rFonts w:ascii="Arial" w:hAnsi="Arial" w:cs="Arial"/>
+          <w:sz w:val="24"/>
+          <w:szCs w:val="24"/>
+        </w:rPr>
+        <w:t>Aula de 2021, portanto, pode ser que alguns plugins não existam ou não sejam mais necessários.</w:t>
+      </w:r>
+    </w:p>
+    <w:p>
+      <w:pPr>
+        <w:spacing w:after="100" w:afterAutospacing="1" w:line="240" w:lineRule="auto"/>
+        <w:jc w:val="both"/>
+        <w:rPr>
+          <w:rFonts w:ascii="Arial" w:hAnsi="Arial" w:cs="Arial"/>
+          <w:sz w:val="24"/>
+          <w:szCs w:val="24"/>
+        </w:rPr>
+      </w:pPr>
+    </w:p>
+    <w:p>
+      <w:pPr>
+        <w:spacing w:after="100" w:afterAutospacing="1" w:line="240" w:lineRule="auto"/>
+        <w:jc w:val="both"/>
+        <w:rPr>
+          <w:rFonts w:ascii="Arial" w:hAnsi="Arial" w:cs="Arial"/>
+          <w:b/>
+          <w:bCs/>
+          <w:sz w:val="24"/>
+          <w:szCs w:val="24"/>
+        </w:rPr>
+      </w:pPr>
+      <w:r>
+        <w:rPr>
+          <w:rFonts w:ascii="Arial" w:hAnsi="Arial" w:cs="Arial"/>
+          <w:b/>
+          <w:bCs/>
+          <w:sz w:val="24"/>
+          <w:szCs w:val="24"/>
+        </w:rPr>
+        <w:t>Estruturas Condicionais</w:t>
+      </w:r>
+    </w:p>
+    <w:p>
+      <w:pPr>
+        <w:spacing w:after="100" w:afterAutospacing="1" w:line="240" w:lineRule="auto"/>
+        <w:jc w:val="both"/>
+        <w:rPr>
+          <w:rFonts w:ascii="Arial" w:hAnsi="Arial" w:cs="Arial"/>
+          <w:sz w:val="24"/>
+          <w:szCs w:val="24"/>
+        </w:rPr>
+      </w:pPr>
+      <w:r>
+        <w:rPr>
+          <w:rFonts w:ascii="Arial" w:hAnsi="Arial" w:cs="Arial"/>
+          <w:sz w:val="24"/>
+          <w:szCs w:val="24"/>
+        </w:rPr>
+        <w:t xml:space="preserve">O Selenium IDE 3.17.0, rodando em Edge, nos possibilita criar estruturas condicionais com os elementos da tela. Por exemplo, se quisermos verificar se um campo possui ou não informação, podemos fazer uma </w:t>
+      </w:r>
+      <w:r>
+        <w:rPr>
+          <w:rFonts w:ascii="Arial" w:hAnsi="Arial" w:cs="Arial"/>
+          <w:i/>
+          <w:iCs/>
+          <w:sz w:val="24"/>
+          <w:szCs w:val="24"/>
+        </w:rPr>
+        <w:t>if-else</w:t>
+      </w:r>
+      <w:r>
+        <w:rPr>
+          <w:rFonts w:ascii="Arial" w:hAnsi="Arial" w:cs="Arial"/>
+          <w:sz w:val="24"/>
+          <w:szCs w:val="24"/>
+        </w:rPr>
+        <w:t xml:space="preserve"> para verificar essa condição. Diversas outras aplicações de condição podem ser efetuadas.</w:t>
       </w:r>
     </w:p>
     <w:sectPr>

</xml_diff>

<commit_message>
Testes em Seleniu 14_08_2023
</commit_message>
<xml_diff>
--- a/Selenium_AutomaçãoDeTestes.docx
+++ b/Selenium_AutomaçãoDeTestes.docx
@@ -3341,8 +3341,28 @@
           <w:sz w:val="24"/>
           <w:szCs w:val="24"/>
         </w:rPr>
+        <w:t xml:space="preserve">DEPRECATED // </w:t>
+      </w:r>
+      <w:r>
+        <w:rPr>
+          <w:rFonts w:ascii="Arial" w:hAnsi="Arial" w:cs="Arial"/>
+          <w:b/>
+          <w:bCs/>
+          <w:sz w:val="24"/>
+          <w:szCs w:val="24"/>
+        </w:rPr>
         <w:t>Plugins</w:t>
       </w:r>
+      <w:r>
+        <w:rPr>
+          <w:rFonts w:ascii="Arial" w:hAnsi="Arial" w:cs="Arial"/>
+          <w:b/>
+          <w:bCs/>
+          <w:sz w:val="24"/>
+          <w:szCs w:val="24"/>
+        </w:rPr>
+        <w:t>:</w:t>
+      </w:r>
     </w:p>
     <w:p>
       <w:pPr>
@@ -3508,6 +3528,16 @@
           <w:szCs w:val="24"/>
         </w:rPr>
         <w:t>Estruturas Condicionais</w:t>
+      </w:r>
+      <w:r>
+        <w:rPr>
+          <w:rFonts w:ascii="Arial" w:hAnsi="Arial" w:cs="Arial"/>
+          <w:b/>
+          <w:bCs/>
+          <w:sz w:val="24"/>
+          <w:szCs w:val="24"/>
+        </w:rPr>
+        <w:t>:</w:t>
       </w:r>
     </w:p>
     <w:p>
@@ -3546,6 +3576,1028 @@
         </w:rPr>
         <w:t xml:space="preserve"> para verificar essa condição. Diversas outras aplicações de condição podem ser efetuadas.</w:t>
       </w:r>
+    </w:p>
+    <w:p>
+      <w:pPr>
+        <w:spacing w:after="100" w:afterAutospacing="1" w:line="240" w:lineRule="auto"/>
+        <w:jc w:val="both"/>
+        <w:rPr>
+          <w:rFonts w:ascii="Arial" w:hAnsi="Arial" w:cs="Arial"/>
+          <w:b/>
+          <w:bCs/>
+          <w:sz w:val="24"/>
+          <w:szCs w:val="24"/>
+        </w:rPr>
+      </w:pPr>
+      <w:r>
+        <w:rPr>
+          <w:rFonts w:ascii="Arial" w:hAnsi="Arial" w:cs="Arial"/>
+          <w:b/>
+          <w:bCs/>
+          <w:sz w:val="24"/>
+          <w:szCs w:val="24"/>
+        </w:rPr>
+        <w:lastRenderedPageBreak/>
+        <w:t>Exemplo de Estrutura Condicional:</w:t>
+      </w:r>
+    </w:p>
+    <w:p>
+      <w:pPr>
+        <w:spacing w:after="100" w:afterAutospacing="1" w:line="240" w:lineRule="auto"/>
+        <w:jc w:val="both"/>
+        <w:rPr>
+          <w:rFonts w:ascii="Arial" w:hAnsi="Arial" w:cs="Arial"/>
+          <w:sz w:val="24"/>
+          <w:szCs w:val="24"/>
+        </w:rPr>
+      </w:pPr>
+      <w:r>
+        <w:rPr>
+          <w:rFonts w:ascii="Arial" w:hAnsi="Arial" w:cs="Arial"/>
+          <w:sz w:val="24"/>
+          <w:szCs w:val="24"/>
+        </w:rPr>
+        <w:t>No exemplo abaixo, podemos verificar uma estrutura condicional onde:</w:t>
+      </w:r>
+    </w:p>
+    <w:p>
+      <w:pPr>
+        <w:spacing w:after="100" w:afterAutospacing="1" w:line="240" w:lineRule="auto"/>
+        <w:jc w:val="both"/>
+        <w:rPr>
+          <w:rFonts w:ascii="Arial" w:hAnsi="Arial" w:cs="Arial"/>
+          <w:sz w:val="24"/>
+          <w:szCs w:val="24"/>
+        </w:rPr>
+      </w:pPr>
+      <w:r>
+        <w:rPr>
+          <w:rFonts w:ascii="Arial" w:hAnsi="Arial" w:cs="Arial"/>
+          <w:sz w:val="24"/>
+          <w:szCs w:val="24"/>
+        </w:rPr>
+        <w:t xml:space="preserve">- Comando </w:t>
+      </w:r>
+      <w:r>
+        <w:rPr>
+          <w:rFonts w:ascii="Arial" w:hAnsi="Arial" w:cs="Arial"/>
+          <w:i/>
+          <w:iCs/>
+          <w:sz w:val="24"/>
+          <w:szCs w:val="24"/>
+        </w:rPr>
+        <w:t>store title</w:t>
+      </w:r>
+      <w:r>
+        <w:rPr>
+          <w:rFonts w:ascii="Arial" w:hAnsi="Arial" w:cs="Arial"/>
+          <w:sz w:val="24"/>
+          <w:szCs w:val="24"/>
+        </w:rPr>
+        <w:t>: armazena o do título (do formulário, no caso) na variável “title”;</w:t>
+      </w:r>
+    </w:p>
+    <w:p>
+      <w:pPr>
+        <w:spacing w:after="100" w:afterAutospacing="1" w:line="240" w:lineRule="auto"/>
+        <w:jc w:val="both"/>
+        <w:rPr>
+          <w:rFonts w:ascii="Arial" w:hAnsi="Arial" w:cs="Arial"/>
+          <w:sz w:val="24"/>
+          <w:szCs w:val="24"/>
+        </w:rPr>
+      </w:pPr>
+      <w:r>
+        <w:rPr>
+          <w:rFonts w:ascii="Arial" w:hAnsi="Arial" w:cs="Arial"/>
+          <w:sz w:val="24"/>
+          <w:szCs w:val="24"/>
+          <w:lang w:val="en-US"/>
+        </w:rPr>
+        <w:t xml:space="preserve">- Target do comando </w:t>
+      </w:r>
+      <w:r>
+        <w:rPr>
+          <w:rFonts w:ascii="Arial" w:hAnsi="Arial" w:cs="Arial"/>
+          <w:i/>
+          <w:iCs/>
+          <w:sz w:val="24"/>
+          <w:szCs w:val="24"/>
+          <w:lang w:val="en-US"/>
+        </w:rPr>
+        <w:t>store title</w:t>
+      </w:r>
+      <w:r>
+        <w:rPr>
+          <w:rFonts w:ascii="Arial" w:hAnsi="Arial" w:cs="Arial"/>
+          <w:sz w:val="24"/>
+          <w:szCs w:val="24"/>
+          <w:lang w:val="en-US"/>
+        </w:rPr>
+        <w:t xml:space="preserve">: </w:t>
+      </w:r>
+      <w:r>
+        <w:rPr>
+          <w:rFonts w:ascii="Arial" w:hAnsi="Arial" w:cs="Arial"/>
+          <w:sz w:val="24"/>
+          <w:szCs w:val="24"/>
+          <w:u w:val="single"/>
+          <w:lang w:val="en-US"/>
+        </w:rPr>
+        <w:t>${title}==”Sellers - SalesWebMvc”</w:t>
+      </w:r>
+      <w:r>
+        <w:rPr>
+          <w:rFonts w:ascii="Arial" w:hAnsi="Arial" w:cs="Arial"/>
+          <w:sz w:val="24"/>
+          <w:szCs w:val="24"/>
+          <w:lang w:val="en-US"/>
+        </w:rPr>
+        <w:t xml:space="preserve">. </w:t>
+      </w:r>
+      <w:r>
+        <w:rPr>
+          <w:rFonts w:ascii="Arial" w:hAnsi="Arial" w:cs="Arial"/>
+          <w:sz w:val="24"/>
+          <w:szCs w:val="24"/>
+        </w:rPr>
+        <w:t>A sintaxe compara a variável “title” com o texto e</w:t>
+      </w:r>
+      <w:r>
+        <w:rPr>
+          <w:rFonts w:ascii="Arial" w:hAnsi="Arial" w:cs="Arial"/>
+          <w:sz w:val="24"/>
+          <w:szCs w:val="24"/>
+        </w:rPr>
+        <w:t>ntre aspas duplas;</w:t>
+      </w:r>
+    </w:p>
+    <w:p>
+      <w:pPr>
+        <w:spacing w:after="100" w:afterAutospacing="1" w:line="240" w:lineRule="auto"/>
+        <w:jc w:val="both"/>
+        <w:rPr>
+          <w:rFonts w:ascii="Arial" w:hAnsi="Arial" w:cs="Arial"/>
+          <w:sz w:val="24"/>
+          <w:szCs w:val="24"/>
+        </w:rPr>
+      </w:pPr>
+      <w:r>
+        <w:rPr>
+          <w:rFonts w:ascii="Arial" w:hAnsi="Arial" w:cs="Arial"/>
+          <w:sz w:val="24"/>
+          <w:szCs w:val="24"/>
+        </w:rPr>
+        <w:t xml:space="preserve">- Comando </w:t>
+      </w:r>
+      <w:r>
+        <w:rPr>
+          <w:rFonts w:ascii="Arial" w:hAnsi="Arial" w:cs="Arial"/>
+          <w:i/>
+          <w:iCs/>
+          <w:sz w:val="24"/>
+          <w:szCs w:val="24"/>
+        </w:rPr>
+        <w:t>echo</w:t>
+      </w:r>
+      <w:r>
+        <w:rPr>
+          <w:rFonts w:ascii="Arial" w:hAnsi="Arial" w:cs="Arial"/>
+          <w:sz w:val="24"/>
+          <w:szCs w:val="24"/>
+        </w:rPr>
+        <w:t>: Como em Java, exibe na tela o texto do seu Target;</w:t>
+      </w:r>
+    </w:p>
+    <w:p>
+      <w:pPr>
+        <w:spacing w:after="100" w:afterAutospacing="1" w:line="240" w:lineRule="auto"/>
+        <w:jc w:val="both"/>
+        <w:rPr>
+          <w:rFonts w:ascii="Arial" w:hAnsi="Arial" w:cs="Arial"/>
+          <w:sz w:val="24"/>
+          <w:szCs w:val="24"/>
+        </w:rPr>
+      </w:pPr>
+      <w:r>
+        <w:rPr>
+          <w:rFonts w:ascii="Arial" w:hAnsi="Arial" w:cs="Arial"/>
+          <w:sz w:val="24"/>
+          <w:szCs w:val="24"/>
+        </w:rPr>
+        <w:t xml:space="preserve">- Não preciso explicar o </w:t>
+      </w:r>
+      <w:r>
+        <w:rPr>
+          <w:rFonts w:ascii="Arial" w:hAnsi="Arial" w:cs="Arial"/>
+          <w:i/>
+          <w:iCs/>
+          <w:sz w:val="24"/>
+          <w:szCs w:val="24"/>
+        </w:rPr>
+        <w:t>else</w:t>
+      </w:r>
+      <w:r>
+        <w:rPr>
+          <w:rFonts w:ascii="Arial" w:hAnsi="Arial" w:cs="Arial"/>
+          <w:sz w:val="24"/>
+          <w:szCs w:val="24"/>
+        </w:rPr>
+        <w:t>.</w:t>
+      </w:r>
+    </w:p>
+    <w:p>
+      <w:pPr>
+        <w:spacing w:after="100" w:afterAutospacing="1" w:line="240" w:lineRule="auto"/>
+        <w:jc w:val="both"/>
+        <w:rPr>
+          <w:rFonts w:ascii="Arial" w:hAnsi="Arial" w:cs="Arial"/>
+          <w:b/>
+          <w:bCs/>
+          <w:sz w:val="24"/>
+          <w:szCs w:val="24"/>
+        </w:rPr>
+      </w:pPr>
+      <w:r>
+        <w:rPr>
+          <w:rFonts w:ascii="Arial" w:hAnsi="Arial" w:cs="Arial"/>
+          <w:b/>
+          <w:bCs/>
+          <w:noProof/>
+          <w:sz w:val="24"/>
+          <w:szCs w:val="24"/>
+        </w:rPr>
+        <w:drawing>
+          <wp:inline distT="0" distB="0" distL="0" distR="0" wp14:anchorId="50AD230B" wp14:editId="770C07C6">
+            <wp:extent cx="5400040" cy="2043430"/>
+            <wp:effectExtent l="114300" t="95250" r="105410" b="90170"/>
+            <wp:docPr id="399499230" name="Imagem 1"/>
+            <wp:cNvGraphicFramePr>
+              <a:graphicFrameLocks xmlns:a="http://schemas.openxmlformats.org/drawingml/2006/main" noChangeAspect="1"/>
+            </wp:cNvGraphicFramePr>
+            <a:graphic xmlns:a="http://schemas.openxmlformats.org/drawingml/2006/main">
+              <a:graphicData uri="http://schemas.openxmlformats.org/drawingml/2006/picture">
+                <pic:pic xmlns:pic="http://schemas.openxmlformats.org/drawingml/2006/picture">
+                  <pic:nvPicPr>
+                    <pic:cNvPr id="399499230" name=""/>
+                    <pic:cNvPicPr/>
+                  </pic:nvPicPr>
+                  <pic:blipFill>
+                    <a:blip r:embed="rId6"/>
+                    <a:stretch>
+                      <a:fillRect/>
+                    </a:stretch>
+                  </pic:blipFill>
+                  <pic:spPr>
+                    <a:xfrm>
+                      <a:off x="0" y="0"/>
+                      <a:ext cx="5400040" cy="2043430"/>
+                    </a:xfrm>
+                    <a:prstGeom prst="rect">
+                      <a:avLst/>
+                    </a:prstGeom>
+                    <a:effectLst>
+                      <a:outerShdw blurRad="63500" sx="102000" sy="102000" algn="ctr" rotWithShape="0">
+                        <a:prstClr val="black">
+                          <a:alpha val="40000"/>
+                        </a:prstClr>
+                      </a:outerShdw>
+                    </a:effectLst>
+                  </pic:spPr>
+                </pic:pic>
+              </a:graphicData>
+            </a:graphic>
+          </wp:inline>
+        </w:drawing>
+      </w:r>
+    </w:p>
+    <w:p>
+      <w:pPr>
+        <w:spacing w:after="100" w:afterAutospacing="1" w:line="240" w:lineRule="auto"/>
+        <w:jc w:val="both"/>
+        <w:rPr>
+          <w:rFonts w:ascii="Arial" w:hAnsi="Arial" w:cs="Arial"/>
+          <w:b/>
+          <w:bCs/>
+          <w:sz w:val="24"/>
+          <w:szCs w:val="24"/>
+        </w:rPr>
+      </w:pPr>
+    </w:p>
+    <w:p>
+      <w:pPr>
+        <w:spacing w:after="100" w:afterAutospacing="1" w:line="240" w:lineRule="auto"/>
+        <w:jc w:val="both"/>
+        <w:rPr>
+          <w:rFonts w:ascii="Arial" w:hAnsi="Arial" w:cs="Arial"/>
+          <w:b/>
+          <w:bCs/>
+          <w:sz w:val="24"/>
+          <w:szCs w:val="24"/>
+        </w:rPr>
+      </w:pPr>
+      <w:r>
+        <w:rPr>
+          <w:rFonts w:ascii="Arial" w:hAnsi="Arial" w:cs="Arial"/>
+          <w:b/>
+          <w:bCs/>
+          <w:sz w:val="24"/>
+          <w:szCs w:val="24"/>
+        </w:rPr>
+        <w:t xml:space="preserve">Estrutura </w:t>
+      </w:r>
+      <w:r>
+        <w:rPr>
+          <w:rFonts w:ascii="Arial" w:hAnsi="Arial" w:cs="Arial"/>
+          <w:b/>
+          <w:bCs/>
+          <w:i/>
+          <w:iCs/>
+          <w:sz w:val="24"/>
+          <w:szCs w:val="24"/>
+        </w:rPr>
+        <w:t>times</w:t>
+      </w:r>
+      <w:r>
+        <w:rPr>
+          <w:rFonts w:ascii="Arial" w:hAnsi="Arial" w:cs="Arial"/>
+          <w:b/>
+          <w:bCs/>
+          <w:sz w:val="24"/>
+          <w:szCs w:val="24"/>
+        </w:rPr>
+        <w:t>:</w:t>
+      </w:r>
+    </w:p>
+    <w:p>
+      <w:pPr>
+        <w:spacing w:after="100" w:afterAutospacing="1" w:line="240" w:lineRule="auto"/>
+        <w:jc w:val="both"/>
+        <w:rPr>
+          <w:rFonts w:ascii="Arial" w:hAnsi="Arial" w:cs="Arial"/>
+          <w:sz w:val="24"/>
+          <w:szCs w:val="24"/>
+        </w:rPr>
+      </w:pPr>
+      <w:r>
+        <w:rPr>
+          <w:rFonts w:ascii="Arial" w:hAnsi="Arial" w:cs="Arial"/>
+          <w:sz w:val="24"/>
+          <w:szCs w:val="24"/>
+        </w:rPr>
+        <w:t xml:space="preserve">Repete um bloco de comandos </w:t>
+      </w:r>
+      <w:r>
+        <w:rPr>
+          <w:rFonts w:ascii="Arial" w:hAnsi="Arial" w:cs="Arial"/>
+          <w:i/>
+          <w:iCs/>
+          <w:sz w:val="24"/>
+          <w:szCs w:val="24"/>
+        </w:rPr>
+        <w:t xml:space="preserve">x </w:t>
+      </w:r>
+      <w:r>
+        <w:rPr>
+          <w:rFonts w:ascii="Arial" w:hAnsi="Arial" w:cs="Arial"/>
+          <w:sz w:val="24"/>
+          <w:szCs w:val="24"/>
+        </w:rPr>
+        <w:t>vezes.</w:t>
+      </w:r>
+    </w:p>
+    <w:p>
+      <w:pPr>
+        <w:spacing w:after="100" w:afterAutospacing="1" w:line="240" w:lineRule="auto"/>
+        <w:jc w:val="both"/>
+        <w:rPr>
+          <w:rFonts w:ascii="Arial" w:hAnsi="Arial" w:cs="Arial"/>
+          <w:b/>
+          <w:bCs/>
+          <w:sz w:val="24"/>
+          <w:szCs w:val="24"/>
+        </w:rPr>
+      </w:pPr>
+      <w:r>
+        <w:rPr>
+          <w:rFonts w:ascii="Arial" w:hAnsi="Arial" w:cs="Arial"/>
+          <w:b/>
+          <w:bCs/>
+          <w:sz w:val="24"/>
+          <w:szCs w:val="24"/>
+        </w:rPr>
+        <w:drawing>
+          <wp:inline distT="0" distB="0" distL="0" distR="0" wp14:anchorId="333DD713" wp14:editId="4F04C3D7">
+            <wp:extent cx="5796381" cy="2700525"/>
+            <wp:effectExtent l="114300" t="95250" r="109220" b="100330"/>
+            <wp:docPr id="1085898183" name="Imagem 1" descr="Interface gráfica do usuário, Texto, Aplicativo&#10;&#10;Descrição gerada automaticamente"/>
+            <wp:cNvGraphicFramePr>
+              <a:graphicFrameLocks xmlns:a="http://schemas.openxmlformats.org/drawingml/2006/main" noChangeAspect="1"/>
+            </wp:cNvGraphicFramePr>
+            <a:graphic xmlns:a="http://schemas.openxmlformats.org/drawingml/2006/main">
+              <a:graphicData uri="http://schemas.openxmlformats.org/drawingml/2006/picture">
+                <pic:pic xmlns:pic="http://schemas.openxmlformats.org/drawingml/2006/picture">
+                  <pic:nvPicPr>
+                    <pic:cNvPr id="1085898183" name="Imagem 1" descr="Interface gráfica do usuário, Texto, Aplicativo&#10;&#10;Descrição gerada automaticamente"/>
+                    <pic:cNvPicPr/>
+                  </pic:nvPicPr>
+                  <pic:blipFill>
+                    <a:blip r:embed="rId7"/>
+                    <a:stretch>
+                      <a:fillRect/>
+                    </a:stretch>
+                  </pic:blipFill>
+                  <pic:spPr>
+                    <a:xfrm>
+                      <a:off x="0" y="0"/>
+                      <a:ext cx="5818001" cy="2710598"/>
+                    </a:xfrm>
+                    <a:prstGeom prst="rect">
+                      <a:avLst/>
+                    </a:prstGeom>
+                    <a:effectLst>
+                      <a:outerShdw blurRad="63500" sx="102000" sy="102000" algn="ctr" rotWithShape="0">
+                        <a:prstClr val="black">
+                          <a:alpha val="40000"/>
+                        </a:prstClr>
+                      </a:outerShdw>
+                    </a:effectLst>
+                  </pic:spPr>
+                </pic:pic>
+              </a:graphicData>
+            </a:graphic>
+          </wp:inline>
+        </w:drawing>
+      </w:r>
+    </w:p>
+    <w:p>
+      <w:pPr>
+        <w:spacing w:after="100" w:afterAutospacing="1" w:line="240" w:lineRule="auto"/>
+        <w:jc w:val="both"/>
+        <w:rPr>
+          <w:rFonts w:ascii="Arial" w:hAnsi="Arial" w:cs="Arial"/>
+          <w:b/>
+          <w:bCs/>
+          <w:sz w:val="24"/>
+          <w:szCs w:val="24"/>
+        </w:rPr>
+      </w:pPr>
+      <w:r>
+        <w:rPr>
+          <w:rFonts w:ascii="Arial" w:hAnsi="Arial" w:cs="Arial"/>
+          <w:b/>
+          <w:bCs/>
+          <w:sz w:val="24"/>
+          <w:szCs w:val="24"/>
+        </w:rPr>
+        <w:lastRenderedPageBreak/>
+        <w:t>Instalação de drivers do Selenium usando Node.js:</w:t>
+      </w:r>
+    </w:p>
+    <w:p>
+      <w:pPr>
+        <w:spacing w:after="100" w:afterAutospacing="1" w:line="240" w:lineRule="auto"/>
+        <w:jc w:val="both"/>
+        <w:rPr>
+          <w:rFonts w:ascii="Arial" w:hAnsi="Arial" w:cs="Arial"/>
+          <w:sz w:val="24"/>
+          <w:szCs w:val="24"/>
+        </w:rPr>
+      </w:pPr>
+      <w:r>
+        <w:rPr>
+          <w:rFonts w:ascii="Arial" w:hAnsi="Arial" w:cs="Arial"/>
+          <w:sz w:val="24"/>
+          <w:szCs w:val="24"/>
+        </w:rPr>
+        <w:t>- Instalar o Node.js;</w:t>
+      </w:r>
+    </w:p>
+    <w:p>
+      <w:pPr>
+        <w:spacing w:after="100" w:afterAutospacing="1" w:line="240" w:lineRule="auto"/>
+        <w:jc w:val="both"/>
+        <w:rPr>
+          <w:rFonts w:ascii="Arial" w:hAnsi="Arial" w:cs="Arial"/>
+          <w:sz w:val="24"/>
+          <w:szCs w:val="24"/>
+        </w:rPr>
+      </w:pPr>
+      <w:r>
+        <w:rPr>
+          <w:rFonts w:ascii="Arial" w:hAnsi="Arial" w:cs="Arial"/>
+          <w:sz w:val="24"/>
+          <w:szCs w:val="24"/>
+        </w:rPr>
+        <w:t>- Abrir o prompt de comando:</w:t>
+      </w:r>
+    </w:p>
+    <w:p>
+      <w:pPr>
+        <w:spacing w:after="100" w:afterAutospacing="1" w:line="240" w:lineRule="auto"/>
+        <w:jc w:val="both"/>
+        <w:rPr>
+          <w:rFonts w:ascii="Arial" w:hAnsi="Arial" w:cs="Arial"/>
+          <w:sz w:val="24"/>
+          <w:szCs w:val="24"/>
+        </w:rPr>
+      </w:pPr>
+      <w:r>
+        <w:rPr>
+          <w:rFonts w:ascii="Arial" w:hAnsi="Arial" w:cs="Arial"/>
+          <w:sz w:val="24"/>
+          <w:szCs w:val="24"/>
+        </w:rPr>
+        <w:t xml:space="preserve">- Verificar se foi instalado corretamente com o comando </w:t>
+      </w:r>
+      <w:r>
+        <w:rPr>
+          <w:rFonts w:ascii="Arial" w:hAnsi="Arial" w:cs="Arial"/>
+          <w:b/>
+          <w:bCs/>
+          <w:i/>
+          <w:iCs/>
+          <w:sz w:val="24"/>
+          <w:szCs w:val="24"/>
+        </w:rPr>
+        <w:t>node -v</w:t>
+      </w:r>
+      <w:r>
+        <w:rPr>
+          <w:rFonts w:ascii="Arial" w:hAnsi="Arial" w:cs="Arial"/>
+          <w:sz w:val="24"/>
+          <w:szCs w:val="24"/>
+        </w:rPr>
+        <w:t xml:space="preserve"> no prompt de comando;</w:t>
+      </w:r>
+    </w:p>
+    <w:p>
+      <w:pPr>
+        <w:spacing w:after="100" w:afterAutospacing="1" w:line="240" w:lineRule="auto"/>
+        <w:jc w:val="both"/>
+        <w:rPr>
+          <w:rFonts w:ascii="Arial" w:hAnsi="Arial" w:cs="Arial"/>
+          <w:sz w:val="24"/>
+          <w:szCs w:val="24"/>
+        </w:rPr>
+      </w:pPr>
+      <w:r>
+        <w:rPr>
+          <w:rFonts w:ascii="Arial" w:hAnsi="Arial" w:cs="Arial"/>
+          <w:sz w:val="24"/>
+          <w:szCs w:val="24"/>
+        </w:rPr>
+        <w:t>- Instalar o</w:t>
+      </w:r>
+      <w:r>
+        <w:rPr>
+          <w:rFonts w:ascii="Arial" w:hAnsi="Arial" w:cs="Arial"/>
+          <w:sz w:val="24"/>
+          <w:szCs w:val="24"/>
+        </w:rPr>
+        <w:t xml:space="preserve"> pacote</w:t>
+      </w:r>
+      <w:r>
+        <w:rPr>
+          <w:rFonts w:ascii="Arial" w:hAnsi="Arial" w:cs="Arial"/>
+          <w:sz w:val="24"/>
+          <w:szCs w:val="24"/>
+        </w:rPr>
+        <w:t xml:space="preserve"> </w:t>
+      </w:r>
+      <w:r>
+        <w:rPr>
+          <w:rFonts w:ascii="Arial" w:hAnsi="Arial" w:cs="Arial"/>
+          <w:i/>
+          <w:iCs/>
+          <w:sz w:val="24"/>
+          <w:szCs w:val="24"/>
+        </w:rPr>
+        <w:t xml:space="preserve">nmp siderunner </w:t>
+      </w:r>
+      <w:r>
+        <w:rPr>
+          <w:rFonts w:ascii="Arial" w:hAnsi="Arial" w:cs="Arial"/>
+          <w:sz w:val="24"/>
+          <w:szCs w:val="24"/>
+        </w:rPr>
+        <w:t xml:space="preserve">do Selenium com o comando </w:t>
+      </w:r>
+      <w:r>
+        <w:rPr>
+          <w:rFonts w:ascii="Arial" w:hAnsi="Arial" w:cs="Arial"/>
+          <w:b/>
+          <w:bCs/>
+          <w:i/>
+          <w:iCs/>
+          <w:sz w:val="24"/>
+          <w:szCs w:val="24"/>
+        </w:rPr>
+        <w:t>npm install -g Selenium-side-runner</w:t>
+      </w:r>
+      <w:r>
+        <w:rPr>
+          <w:rFonts w:ascii="Arial" w:hAnsi="Arial" w:cs="Arial"/>
+          <w:sz w:val="24"/>
+          <w:szCs w:val="24"/>
+        </w:rPr>
+        <w:t>;</w:t>
+      </w:r>
+    </w:p>
+    <w:p>
+      <w:pPr>
+        <w:spacing w:after="100" w:afterAutospacing="1" w:line="240" w:lineRule="auto"/>
+        <w:jc w:val="both"/>
+        <w:rPr>
+          <w:rFonts w:ascii="Arial" w:hAnsi="Arial" w:cs="Arial"/>
+          <w:sz w:val="24"/>
+          <w:szCs w:val="24"/>
+        </w:rPr>
+      </w:pPr>
+      <w:r>
+        <w:rPr>
+          <w:rFonts w:ascii="Arial" w:hAnsi="Arial" w:cs="Arial"/>
+          <w:sz w:val="24"/>
+          <w:szCs w:val="24"/>
+        </w:rPr>
+        <w:t xml:space="preserve">- Instalar o driver para o browser utilizando os comandos </w:t>
+      </w:r>
+      <w:r>
+        <w:rPr>
+          <w:rFonts w:ascii="Arial" w:hAnsi="Arial" w:cs="Arial"/>
+          <w:b/>
+          <w:bCs/>
+          <w:i/>
+          <w:iCs/>
+          <w:sz w:val="24"/>
+          <w:szCs w:val="24"/>
+        </w:rPr>
+        <w:t>npm install -g edgedriver</w:t>
+      </w:r>
+      <w:r>
+        <w:rPr>
+          <w:rFonts w:ascii="Arial" w:hAnsi="Arial" w:cs="Arial"/>
+          <w:sz w:val="24"/>
+          <w:szCs w:val="24"/>
+        </w:rPr>
+        <w:t xml:space="preserve"> para Edge, </w:t>
+      </w:r>
+      <w:r>
+        <w:rPr>
+          <w:rFonts w:ascii="Arial" w:hAnsi="Arial" w:cs="Arial"/>
+          <w:b/>
+          <w:bCs/>
+          <w:i/>
+          <w:iCs/>
+          <w:sz w:val="24"/>
+          <w:szCs w:val="24"/>
+        </w:rPr>
+        <w:t xml:space="preserve">npm install -g </w:t>
+      </w:r>
+      <w:r>
+        <w:rPr>
+          <w:rFonts w:ascii="Arial" w:hAnsi="Arial" w:cs="Arial"/>
+          <w:b/>
+          <w:bCs/>
+          <w:i/>
+          <w:iCs/>
+          <w:sz w:val="24"/>
+          <w:szCs w:val="24"/>
+        </w:rPr>
+        <w:t>chrome</w:t>
+      </w:r>
+      <w:r>
+        <w:rPr>
+          <w:rFonts w:ascii="Arial" w:hAnsi="Arial" w:cs="Arial"/>
+          <w:b/>
+          <w:bCs/>
+          <w:i/>
+          <w:iCs/>
+          <w:sz w:val="24"/>
+          <w:szCs w:val="24"/>
+        </w:rPr>
+        <w:t>driver</w:t>
+      </w:r>
+      <w:r>
+        <w:rPr>
+          <w:rFonts w:ascii="Arial" w:hAnsi="Arial" w:cs="Arial"/>
+          <w:sz w:val="24"/>
+          <w:szCs w:val="24"/>
+        </w:rPr>
+        <w:t xml:space="preserve"> para Chrome e </w:t>
+      </w:r>
+      <w:r>
+        <w:rPr>
+          <w:rFonts w:ascii="Arial" w:hAnsi="Arial" w:cs="Arial"/>
+          <w:b/>
+          <w:bCs/>
+          <w:i/>
+          <w:iCs/>
+          <w:sz w:val="24"/>
+          <w:szCs w:val="24"/>
+        </w:rPr>
+        <w:t>npm install -g geckodriver</w:t>
+      </w:r>
+      <w:r>
+        <w:rPr>
+          <w:rFonts w:ascii="Arial" w:hAnsi="Arial" w:cs="Arial"/>
+          <w:sz w:val="24"/>
+          <w:szCs w:val="24"/>
+        </w:rPr>
+        <w:t xml:space="preserve"> para Firefox. Lista disponível no link </w:t>
+      </w:r>
+      <w:hyperlink r:id="rId8" w:history="1">
+        <w:r>
+          <w:rPr>
+            <w:rStyle w:val="Hyperlink"/>
+            <w:rFonts w:ascii="Arial" w:hAnsi="Arial" w:cs="Arial"/>
+            <w:sz w:val="24"/>
+            <w:szCs w:val="24"/>
+          </w:rPr>
+          <w:t>https://www.selenium.dev/selenium-ide/docs/en/introduction/command-line-runner</w:t>
+        </w:r>
+      </w:hyperlink>
+      <w:r>
+        <w:rPr>
+          <w:rFonts w:ascii="Arial" w:hAnsi="Arial" w:cs="Arial"/>
+          <w:sz w:val="24"/>
+          <w:szCs w:val="24"/>
+        </w:rPr>
+        <w:t>.</w:t>
+      </w:r>
+    </w:p>
+    <w:p>
+      <w:pPr>
+        <w:spacing w:after="100" w:afterAutospacing="1" w:line="240" w:lineRule="auto"/>
+        <w:jc w:val="both"/>
+        <w:rPr>
+          <w:rFonts w:ascii="Arial" w:hAnsi="Arial" w:cs="Arial"/>
+          <w:sz w:val="24"/>
+          <w:szCs w:val="24"/>
+        </w:rPr>
+      </w:pPr>
+      <w:r>
+        <w:rPr>
+          <w:rFonts w:ascii="Arial" w:hAnsi="Arial" w:cs="Arial"/>
+          <w:sz w:val="24"/>
+          <w:szCs w:val="24"/>
+        </w:rPr>
+        <w:t xml:space="preserve">- Verificar </w:t>
+      </w:r>
+      <w:r>
+        <w:rPr>
+          <w:rFonts w:ascii="Arial" w:hAnsi="Arial" w:cs="Arial"/>
+          <w:sz w:val="24"/>
+          <w:szCs w:val="24"/>
+        </w:rPr>
+        <w:t xml:space="preserve">as instalações na pasta </w:t>
+      </w:r>
+      <w:r>
+        <w:rPr>
+          <w:rFonts w:ascii="Arial" w:hAnsi="Arial" w:cs="Arial"/>
+          <w:sz w:val="24"/>
+          <w:szCs w:val="24"/>
+        </w:rPr>
+        <w:t>C:\Users\</w:t>
+      </w:r>
+      <w:r>
+        <w:rPr>
+          <w:rFonts w:ascii="Arial" w:hAnsi="Arial" w:cs="Arial"/>
+          <w:sz w:val="24"/>
+          <w:szCs w:val="24"/>
+        </w:rPr>
+        <w:t>Usuário</w:t>
+      </w:r>
+      <w:r>
+        <w:rPr>
+          <w:rFonts w:ascii="Arial" w:hAnsi="Arial" w:cs="Arial"/>
+          <w:sz w:val="24"/>
+          <w:szCs w:val="24"/>
+        </w:rPr>
+        <w:t>\AppData\Roaming\npm</w:t>
+      </w:r>
+      <w:r>
+        <w:rPr>
+          <w:rFonts w:ascii="Arial" w:hAnsi="Arial" w:cs="Arial"/>
+          <w:sz w:val="24"/>
+          <w:szCs w:val="24"/>
+        </w:rPr>
+        <w:t>:</w:t>
+      </w:r>
+    </w:p>
+    <w:p>
+      <w:pPr>
+        <w:spacing w:after="100" w:afterAutospacing="1" w:line="240" w:lineRule="auto"/>
+        <w:jc w:val="both"/>
+        <w:rPr>
+          <w:rFonts w:ascii="Arial" w:hAnsi="Arial" w:cs="Arial"/>
+          <w:sz w:val="24"/>
+          <w:szCs w:val="24"/>
+        </w:rPr>
+      </w:pPr>
+      <w:r>
+        <w:rPr>
+          <w:rFonts w:ascii="Arial" w:hAnsi="Arial" w:cs="Arial"/>
+          <w:sz w:val="24"/>
+          <w:szCs w:val="24"/>
+        </w:rPr>
+        <w:drawing>
+          <wp:inline distT="0" distB="0" distL="0" distR="0" wp14:anchorId="61071854" wp14:editId="7C17F902">
+            <wp:extent cx="5400040" cy="3703320"/>
+            <wp:effectExtent l="0" t="0" r="0" b="0"/>
+            <wp:docPr id="990294033" name="Imagem 1" descr="Texto&#10;&#10;Descrição gerada automaticamente com confiança média"/>
+            <wp:cNvGraphicFramePr>
+              <a:graphicFrameLocks xmlns:a="http://schemas.openxmlformats.org/drawingml/2006/main" noChangeAspect="1"/>
+            </wp:cNvGraphicFramePr>
+            <a:graphic xmlns:a="http://schemas.openxmlformats.org/drawingml/2006/main">
+              <a:graphicData uri="http://schemas.openxmlformats.org/drawingml/2006/picture">
+                <pic:pic xmlns:pic="http://schemas.openxmlformats.org/drawingml/2006/picture">
+                  <pic:nvPicPr>
+                    <pic:cNvPr id="990294033" name="Imagem 1" descr="Texto&#10;&#10;Descrição gerada automaticamente com confiança média"/>
+                    <pic:cNvPicPr/>
+                  </pic:nvPicPr>
+                  <pic:blipFill>
+                    <a:blip r:embed="rId9"/>
+                    <a:stretch>
+                      <a:fillRect/>
+                    </a:stretch>
+                  </pic:blipFill>
+                  <pic:spPr>
+                    <a:xfrm>
+                      <a:off x="0" y="0"/>
+                      <a:ext cx="5400040" cy="3703320"/>
+                    </a:xfrm>
+                    <a:prstGeom prst="rect">
+                      <a:avLst/>
+                    </a:prstGeom>
+                  </pic:spPr>
+                </pic:pic>
+              </a:graphicData>
+            </a:graphic>
+          </wp:inline>
+        </w:drawing>
+      </w:r>
+    </w:p>
+    <w:p>
+      <w:pPr>
+        <w:spacing w:after="100" w:afterAutospacing="1" w:line="240" w:lineRule="auto"/>
+        <w:jc w:val="both"/>
+        <w:rPr>
+          <w:rFonts w:ascii="Arial" w:hAnsi="Arial" w:cs="Arial"/>
+          <w:sz w:val="24"/>
+          <w:szCs w:val="24"/>
+        </w:rPr>
+      </w:pPr>
+    </w:p>
+    <w:p>
+      <w:pPr>
+        <w:spacing w:after="100" w:afterAutospacing="1" w:line="240" w:lineRule="auto"/>
+        <w:jc w:val="both"/>
+        <w:rPr>
+          <w:rFonts w:ascii="Arial" w:hAnsi="Arial" w:cs="Arial"/>
+          <w:sz w:val="24"/>
+          <w:szCs w:val="24"/>
+        </w:rPr>
+      </w:pPr>
+      <w:r>
+        <w:rPr>
+          <w:rFonts w:ascii="Arial" w:hAnsi="Arial" w:cs="Arial"/>
+          <w:sz w:val="24"/>
+          <w:szCs w:val="24"/>
+        </w:rPr>
+        <w:t>- Criar variáveis de ambiente.</w:t>
+      </w:r>
+    </w:p>
+    <w:p>
+      <w:pPr>
+        <w:spacing w:after="100" w:afterAutospacing="1" w:line="240" w:lineRule="auto"/>
+        <w:jc w:val="both"/>
+        <w:rPr>
+          <w:rFonts w:ascii="Arial" w:hAnsi="Arial" w:cs="Arial"/>
+          <w:sz w:val="24"/>
+          <w:szCs w:val="24"/>
+        </w:rPr>
+      </w:pPr>
+    </w:p>
+    <w:p>
+      <w:pPr>
+        <w:spacing w:after="100" w:afterAutospacing="1" w:line="240" w:lineRule="auto"/>
+        <w:jc w:val="both"/>
+        <w:rPr>
+          <w:rFonts w:ascii="Arial" w:hAnsi="Arial" w:cs="Arial"/>
+          <w:sz w:val="24"/>
+          <w:szCs w:val="24"/>
+        </w:rPr>
+      </w:pPr>
+      <w:r>
+        <w:rPr>
+          <w:rFonts w:ascii="Arial" w:hAnsi="Arial" w:cs="Arial"/>
+          <w:sz w:val="24"/>
+          <w:szCs w:val="24"/>
+        </w:rPr>
+        <w:lastRenderedPageBreak/>
+        <w:t>C</w:t>
+      </w:r>
+      <w:r>
+        <w:rPr>
+          <w:rFonts w:ascii="Arial" w:hAnsi="Arial" w:cs="Arial"/>
+          <w:sz w:val="24"/>
+          <w:szCs w:val="24"/>
+        </w:rPr>
+        <w:t xml:space="preserve">omando para rodar testes pelo prompt de comando: </w:t>
+      </w:r>
+      <w:r>
+        <w:rPr>
+          <w:rFonts w:ascii="Arial" w:hAnsi="Arial" w:cs="Arial"/>
+          <w:b/>
+          <w:bCs/>
+          <w:i/>
+          <w:iCs/>
+          <w:sz w:val="24"/>
+          <w:szCs w:val="24"/>
+        </w:rPr>
+        <w:t>selenium-side-runner C:\Users\coelh\Pessoal\TI\CURSOS\Selenium\TestSelenium2023\TesteSelenium2023_2\SalesWebMvcTests.side</w:t>
+      </w:r>
+      <w:r>
+        <w:rPr>
+          <w:rFonts w:ascii="Arial" w:hAnsi="Arial" w:cs="Arial"/>
+          <w:sz w:val="24"/>
+          <w:szCs w:val="24"/>
+        </w:rPr>
+        <w:t>;</w:t>
+      </w:r>
+    </w:p>
+    <w:p>
+      <w:pPr>
+        <w:spacing w:after="100" w:afterAutospacing="1" w:line="240" w:lineRule="auto"/>
+        <w:jc w:val="both"/>
+        <w:rPr>
+          <w:rFonts w:ascii="Arial" w:hAnsi="Arial" w:cs="Arial"/>
+          <w:sz w:val="24"/>
+          <w:szCs w:val="24"/>
+        </w:rPr>
+      </w:pPr>
+    </w:p>
+    <w:p>
+      <w:pPr>
+        <w:spacing w:after="100" w:afterAutospacing="1" w:line="240" w:lineRule="auto"/>
+        <w:jc w:val="both"/>
+        <w:rPr>
+          <w:rFonts w:ascii="Arial" w:hAnsi="Arial" w:cs="Arial"/>
+          <w:sz w:val="24"/>
+          <w:szCs w:val="24"/>
+        </w:rPr>
+      </w:pPr>
+      <w:r>
+        <w:rPr>
+          <w:rFonts w:ascii="Arial" w:hAnsi="Arial" w:cs="Arial"/>
+          <w:sz w:val="24"/>
+          <w:szCs w:val="24"/>
+        </w:rPr>
+        <w:t xml:space="preserve">Comando para rodar testes em background: </w:t>
+      </w:r>
+      <w:r>
+        <w:rPr>
+          <w:rFonts w:ascii="Arial" w:hAnsi="Arial" w:cs="Arial"/>
+          <w:b/>
+          <w:bCs/>
+          <w:i/>
+          <w:iCs/>
+          <w:sz w:val="24"/>
+          <w:szCs w:val="24"/>
+        </w:rPr>
+        <w:t>selenium-side-runner --config-file C:\Users\coelh\Pessoal\TI\CURSOS\Selenium\TestSelenium2023\TesteSelenium2023_2\config.yaml C:\Users\coelh\Pessoal\TI\CURSOS\Selenium\TestSelenium2023\TesteSelenium2023_2\SalesWebMvcTests.side</w:t>
+      </w:r>
+      <w:r>
+        <w:rPr>
+          <w:rFonts w:ascii="Arial" w:hAnsi="Arial" w:cs="Arial"/>
+          <w:sz w:val="24"/>
+          <w:szCs w:val="24"/>
+        </w:rPr>
+        <w:t>.</w:t>
+      </w:r>
+    </w:p>
+    <w:p>
+      <w:pPr>
+        <w:spacing w:after="100" w:afterAutospacing="1" w:line="240" w:lineRule="auto"/>
+        <w:jc w:val="both"/>
+        <w:rPr>
+          <w:rFonts w:ascii="Arial" w:hAnsi="Arial" w:cs="Arial"/>
+          <w:sz w:val="24"/>
+          <w:szCs w:val="24"/>
+        </w:rPr>
+      </w:pPr>
+    </w:p>
+    <w:p>
+      <w:pPr>
+        <w:spacing w:after="100" w:afterAutospacing="1" w:line="240" w:lineRule="auto"/>
+        <w:jc w:val="both"/>
+        <w:rPr>
+          <w:rFonts w:ascii="Arial" w:hAnsi="Arial" w:cs="Arial"/>
+          <w:sz w:val="24"/>
+          <w:szCs w:val="24"/>
+        </w:rPr>
+      </w:pPr>
     </w:p>
     <w:sectPr>
       <w:pgSz w:w="11906" w:h="16838"/>
@@ -4278,6 +5330,29 @@
       <w:contextualSpacing/>
     </w:pPr>
   </w:style>
+  <w:style w:type="character" w:styleId="Hyperlink">
+    <w:name w:val="Hyperlink"/>
+    <w:basedOn w:val="Fontepargpadro"/>
+    <w:uiPriority w:val="99"/>
+    <w:unhideWhenUsed/>
+    <w:rsid w:val="008836D5"/>
+    <w:rPr>
+      <w:color w:val="0563C1" w:themeColor="hyperlink"/>
+      <w:u w:val="single"/>
+    </w:rPr>
+  </w:style>
+  <w:style w:type="character" w:styleId="MenoPendente">
+    <w:name w:val="Unresolved Mention"/>
+    <w:basedOn w:val="Fontepargpadro"/>
+    <w:uiPriority w:val="99"/>
+    <w:semiHidden/>
+    <w:unhideWhenUsed/>
+    <w:rsid w:val="008836D5"/>
+    <w:rPr>
+      <w:color w:val="605E5C"/>
+      <w:shd w:val="clear" w:color="auto" w:fill="E1DFDD"/>
+    </w:rPr>
+  </w:style>
 </w:styles>
 </file>
 

</xml_diff>